<commit_message>
Added the MySQL create commands to the document.  Figured I could keep defining the tables better and put the SQL query under the definition.  The application I'm using doesn't support creating foreign keys from the table create menu.  Might need to find a better database GUI.
</commit_message>
<xml_diff>
--- a/database map.docx
+++ b/database map.docx
@@ -295,6 +295,371 @@
       <w:pPr>
         <w:pStyle w:val="NoSpacing"/>
       </w:pPr>
+      <w:r>
+        <w:t>CREATE  TABLE "</w:t>
+      </w:r>
+      <w:proofErr w:type="spellStart"/>
+      <w:r>
+        <w:t>UserInfo</w:t>
+      </w:r>
+      <w:proofErr w:type="spellEnd"/>
+      <w:r>
+        <w:t>" ("</w:t>
+      </w:r>
+      <w:proofErr w:type="spellStart"/>
+      <w:r>
+        <w:t>mUsername</w:t>
+      </w:r>
+      <w:proofErr w:type="spellEnd"/>
+      <w:r>
+        <w:t>" VARCHAR(32) PRIMARY KEY  NOT NULL  UNIQUE , "</w:t>
+      </w:r>
+      <w:proofErr w:type="spellStart"/>
+      <w:r>
+        <w:t>mPassword</w:t>
+      </w:r>
+      <w:proofErr w:type="spellEnd"/>
+      <w:r>
+        <w:t>" VARCHAR(32) NOT NULL , "</w:t>
+      </w:r>
+      <w:proofErr w:type="spellStart"/>
+      <w:r>
+        <w:t>mEmail</w:t>
+      </w:r>
+      <w:proofErr w:type="spellEnd"/>
+      <w:r>
+        <w:t>" VARCHAR(64) NOT NULL  UNIQUE , "</w:t>
+      </w:r>
+      <w:proofErr w:type="spellStart"/>
+      <w:r>
+        <w:t>mPhone</w:t>
+      </w:r>
+      <w:proofErr w:type="spellEnd"/>
+      <w:r>
+        <w:t>" INTEGER, "</w:t>
+      </w:r>
+      <w:proofErr w:type="spellStart"/>
+      <w:r>
+        <w:t>mFirstName</w:t>
+      </w:r>
+      <w:proofErr w:type="spellEnd"/>
+      <w:r>
+        <w:t>" VARCHAR(32) NOT NULL , "</w:t>
+      </w:r>
+      <w:proofErr w:type="spellStart"/>
+      <w:r>
+        <w:t>mLastName</w:t>
+      </w:r>
+      <w:proofErr w:type="spellEnd"/>
+      <w:r>
+        <w:t>" VARCHAR(32), "</w:t>
+      </w:r>
+      <w:proofErr w:type="spellStart"/>
+      <w:r>
+        <w:t>mAddress</w:t>
+      </w:r>
+      <w:proofErr w:type="spellEnd"/>
+      <w:r>
+        <w:t>" VA</w:t>
+      </w:r>
+      <w:r>
+        <w:t>RCHAR(128)</w:t>
+      </w:r>
+      <w:r>
+        <w:t>, "</w:t>
+      </w:r>
+      <w:proofErr w:type="spellStart"/>
+      <w:r>
+        <w:t>mCity</w:t>
+      </w:r>
+      <w:proofErr w:type="spellEnd"/>
+      <w:r>
+        <w:t>" VARCHAR(32), "</w:t>
+      </w:r>
+      <w:proofErr w:type="spellStart"/>
+      <w:r>
+        <w:t>mState</w:t>
+      </w:r>
+      <w:proofErr w:type="spellEnd"/>
+      <w:r>
+        <w:t>" VARCHAR(32), "</w:t>
+      </w:r>
+      <w:proofErr w:type="spellStart"/>
+      <w:r>
+        <w:t>mZip</w:t>
+      </w:r>
+      <w:proofErr w:type="spellEnd"/>
+      <w:r>
+        <w:t>" INTEGER, FOREIGN KEY("</w:t>
+      </w:r>
+      <w:proofErr w:type="spellStart"/>
+      <w:r>
+        <w:t>m</w:t>
+      </w:r>
+      <w:r>
+        <w:t>City</w:t>
+      </w:r>
+      <w:proofErr w:type="spellEnd"/>
+      <w:r>
+        <w:t>") REFERENCES City("</w:t>
+      </w:r>
+      <w:proofErr w:type="spellStart"/>
+      <w:r>
+        <w:t>mCity</w:t>
+      </w:r>
+      <w:proofErr w:type="spellEnd"/>
+      <w:r>
+        <w:t>")</w:t>
+      </w:r>
+      <w:r>
+        <w:t>, FOREIGN KEY("</w:t>
+      </w:r>
+      <w:proofErr w:type="spellStart"/>
+      <w:r>
+        <w:t>mState</w:t>
+      </w:r>
+      <w:proofErr w:type="spellEnd"/>
+      <w:r>
+        <w:t xml:space="preserve">") REFERENCES </w:t>
+      </w:r>
+      <w:r>
+        <w:t>State</w:t>
+      </w:r>
+      <w:r>
+        <w:t>("</w:t>
+      </w:r>
+      <w:proofErr w:type="spellStart"/>
+      <w:r>
+        <w:t>mState</w:t>
+      </w:r>
+      <w:proofErr w:type="spellEnd"/>
+      <w:r>
+        <w:t>"), FOREIGN KEY("</w:t>
+      </w:r>
+      <w:proofErr w:type="spellStart"/>
+      <w:r>
+        <w:t>mZip</w:t>
+      </w:r>
+      <w:proofErr w:type="spellEnd"/>
+      <w:r>
+        <w:t xml:space="preserve">") REFERENCES </w:t>
+      </w:r>
+      <w:proofErr w:type="spellStart"/>
+      <w:r>
+        <w:t>ZipCode</w:t>
+      </w:r>
+      <w:proofErr w:type="spellEnd"/>
+      <w:r>
+        <w:t>("</w:t>
+      </w:r>
+      <w:proofErr w:type="spellStart"/>
+      <w:r>
+        <w:t>mZip</w:t>
+      </w:r>
+      <w:proofErr w:type="spellEnd"/>
+      <w:r>
+        <w:t>")</w:t>
+      </w:r>
+      <w:r>
+        <w:t>)</w:t>
+      </w:r>
+    </w:p>
+    <w:p>
+      <w:pPr>
+        <w:pStyle w:val="NoSpacing"/>
+      </w:pPr>
+    </w:p>
+    <w:p>
+      <w:pPr>
+        <w:pStyle w:val="NoSpacing"/>
+      </w:pPr>
+      <w:r>
+        <w:t>CREATE TABLE "City" ("</w:t>
+      </w:r>
+      <w:proofErr w:type="spellStart"/>
+      <w:r>
+        <w:t>mCnt</w:t>
+      </w:r>
+      <w:proofErr w:type="spellEnd"/>
+      <w:r>
+        <w:t xml:space="preserve">" INTEGER NOT </w:t>
+      </w:r>
+      <w:proofErr w:type="gramStart"/>
+      <w:r>
+        <w:t>NULL  UNIQUE</w:t>
+      </w:r>
+      <w:proofErr w:type="gramEnd"/>
+      <w:r>
+        <w:t xml:space="preserve"> , "</w:t>
+      </w:r>
+      <w:proofErr w:type="spellStart"/>
+      <w:r>
+        <w:t>mCity</w:t>
+      </w:r>
+      <w:proofErr w:type="spellEnd"/>
+      <w:r>
+        <w:t>" VARCHAR(32) NOT NULL  UNIQUE , PRIMARY KEY ("</w:t>
+      </w:r>
+      <w:proofErr w:type="spellStart"/>
+      <w:r>
+        <w:t>mCnt</w:t>
+      </w:r>
+      <w:proofErr w:type="spellEnd"/>
+      <w:r>
+        <w:t>", "</w:t>
+      </w:r>
+      <w:proofErr w:type="spellStart"/>
+      <w:r>
+        <w:t>mCity</w:t>
+      </w:r>
+      <w:proofErr w:type="spellEnd"/>
+      <w:r>
+        <w:t>"))</w:t>
+      </w:r>
+    </w:p>
+    <w:p>
+      <w:pPr>
+        <w:pStyle w:val="NoSpacing"/>
+      </w:pPr>
+    </w:p>
+    <w:p>
+      <w:pPr>
+        <w:pStyle w:val="NoSpacing"/>
+      </w:pPr>
+      <w:r>
+        <w:t>CREATE TABLE "</w:t>
+      </w:r>
+      <w:r>
+        <w:t>State</w:t>
+      </w:r>
+      <w:r>
+        <w:t>" ("</w:t>
+      </w:r>
+      <w:proofErr w:type="spellStart"/>
+      <w:r>
+        <w:t>mCnt</w:t>
+      </w:r>
+      <w:proofErr w:type="spellEnd"/>
+      <w:r>
+        <w:t xml:space="preserve">" INTEGER NOT </w:t>
+      </w:r>
+      <w:proofErr w:type="gramStart"/>
+      <w:r>
+        <w:t>NULL  UNIQUE</w:t>
+      </w:r>
+      <w:proofErr w:type="gramEnd"/>
+      <w:r>
+        <w:t xml:space="preserve"> , "</w:t>
+      </w:r>
+      <w:proofErr w:type="spellStart"/>
+      <w:r>
+        <w:t>m</w:t>
+      </w:r>
+      <w:r>
+        <w:t>State</w:t>
+      </w:r>
+      <w:proofErr w:type="spellEnd"/>
+      <w:r>
+        <w:t>" VARCHAR(32) NOT NULL  UNIQUE , PRIMARY KEY ("</w:t>
+      </w:r>
+      <w:proofErr w:type="spellStart"/>
+      <w:r>
+        <w:t>mCnt</w:t>
+      </w:r>
+      <w:proofErr w:type="spellEnd"/>
+      <w:r>
+        <w:t>", "</w:t>
+      </w:r>
+      <w:proofErr w:type="spellStart"/>
+      <w:r>
+        <w:t>m</w:t>
+      </w:r>
+      <w:r>
+        <w:t>State</w:t>
+      </w:r>
+      <w:proofErr w:type="spellEnd"/>
+      <w:r>
+        <w:t>"))</w:t>
+      </w:r>
+    </w:p>
+    <w:p>
+      <w:pPr>
+        <w:pStyle w:val="NoSpacing"/>
+      </w:pPr>
+    </w:p>
+    <w:p>
+      <w:pPr>
+        <w:pStyle w:val="NoSpacing"/>
+      </w:pPr>
+      <w:r>
+        <w:t>CREATE TABLE "</w:t>
+      </w:r>
+      <w:proofErr w:type="spellStart"/>
+      <w:r>
+        <w:t>ZipCode</w:t>
+      </w:r>
+      <w:proofErr w:type="spellEnd"/>
+      <w:r>
+        <w:t>" ("</w:t>
+      </w:r>
+      <w:proofErr w:type="spellStart"/>
+      <w:r>
+        <w:t>mCnt</w:t>
+      </w:r>
+      <w:proofErr w:type="spellEnd"/>
+      <w:r>
+        <w:t xml:space="preserve">" INTEGER NOT </w:t>
+      </w:r>
+      <w:proofErr w:type="gramStart"/>
+      <w:r>
+        <w:t>NULL  UNIQUE</w:t>
+      </w:r>
+      <w:proofErr w:type="gramEnd"/>
+      <w:r>
+        <w:t xml:space="preserve"> , "</w:t>
+      </w:r>
+      <w:proofErr w:type="spellStart"/>
+      <w:r>
+        <w:t>mZip</w:t>
+      </w:r>
+      <w:proofErr w:type="spellEnd"/>
+      <w:r>
+        <w:t>" VARCHAR(32) NOT NULL  UNIQUE , PRIMARY KEY ("</w:t>
+      </w:r>
+      <w:proofErr w:type="spellStart"/>
+      <w:r>
+        <w:t>mCnt</w:t>
+      </w:r>
+      <w:proofErr w:type="spellEnd"/>
+      <w:r>
+        <w:t>", "</w:t>
+      </w:r>
+      <w:proofErr w:type="spellStart"/>
+      <w:r>
+        <w:t>m</w:t>
+      </w:r>
+      <w:r>
+        <w:t>Zip</w:t>
+      </w:r>
+      <w:proofErr w:type="spellEnd"/>
+      <w:r>
+        <w:t>"))</w:t>
+      </w:r>
+    </w:p>
+    <w:p>
+      <w:pPr>
+        <w:pStyle w:val="NoSpacing"/>
+      </w:pPr>
+    </w:p>
+    <w:p>
+      <w:pPr>
+        <w:pStyle w:val="NoSpacing"/>
+      </w:pPr>
+    </w:p>
+    <w:p>
+      <w:pPr>
+        <w:pStyle w:val="NoSpacing"/>
+      </w:pPr>
       <w:proofErr w:type="spellStart"/>
       <w:r>
         <w:t>UserConfig</w:t>
@@ -337,6 +702,7 @@
         <w:ind w:left="1440"/>
       </w:pPr>
       <w:r>
+        <w:lastRenderedPageBreak/>
         <w:t>Send an email/tweet/SMS indicating that the system is not responding.  This time must be greater than 2 days and less than 7 days</w:t>
       </w:r>
       <w:r>
@@ -423,7 +789,11 @@
         <w:t>Need some sort of way to generate a unique hash tag</w:t>
       </w:r>
       <w:r>
-        <w:t>. N</w:t>
+        <w:t xml:space="preserve">. </w:t>
+      </w:r>
+      <w:proofErr w:type="gramStart"/>
+      <w:r>
+        <w:t>N</w:t>
       </w:r>
       <w:r>
         <w:t xml:space="preserve">eeds to be loaded on the </w:t>
@@ -434,30 +804,363 @@
       </w:r>
       <w:proofErr w:type="spellEnd"/>
       <w:r>
-        <w:t xml:space="preserve"> so that </w:t>
-      </w:r>
+        <w:t xml:space="preserve"> so that its packet stream can be verified</w:t>
+      </w:r>
+      <w:r>
+        <w:t>.</w:t>
+      </w:r>
+      <w:proofErr w:type="gramEnd"/>
+    </w:p>
+    <w:p>
+      <w:pPr>
+        <w:pStyle w:val="NoSpacing"/>
+        <w:numPr>
+          <w:ilvl w:val="0"/>
+          <w:numId w:val="2"/>
+        </w:numPr>
+      </w:pPr>
+      <w:r>
+        <w:t>number of channels</w:t>
+      </w:r>
+      <w:r>
+        <w:t xml:space="preserve"> (R)</w:t>
+      </w:r>
+    </w:p>
+    <w:p>
+      <w:pPr>
+        <w:pStyle w:val="NoSpacing"/>
+        <w:numPr>
+          <w:ilvl w:val="0"/>
+          <w:numId w:val="2"/>
+        </w:numPr>
+      </w:pPr>
+      <w:r>
+        <w:t>channel names (separated by ‘;’)</w:t>
+      </w:r>
+      <w:r>
+        <w:t xml:space="preserve"> (NR)</w:t>
+      </w:r>
+    </w:p>
+    <w:p>
+      <w:pPr>
+        <w:pStyle w:val="NoSpacing"/>
+        <w:numPr>
+          <w:ilvl w:val="0"/>
+          <w:numId w:val="2"/>
+        </w:numPr>
+      </w:pPr>
+      <w:r>
+        <w:t>polling period</w:t>
+      </w:r>
+      <w:r>
+        <w:t xml:space="preserve"> (R)</w:t>
+      </w:r>
+    </w:p>
+    <w:p>
+      <w:pPr>
+        <w:pStyle w:val="NoSpacing"/>
+        <w:ind w:left="1440"/>
+      </w:pPr>
+      <w:r>
+        <w:t>Default to 10 seconds</w:t>
+      </w:r>
+    </w:p>
+    <w:p>
+      <w:pPr>
+        <w:pStyle w:val="NoSpacing"/>
+        <w:numPr>
+          <w:ilvl w:val="0"/>
+          <w:numId w:val="2"/>
+        </w:numPr>
+      </w:pPr>
+      <w:r>
+        <w:t>event number[array] (FK) (R)</w:t>
+      </w:r>
+    </w:p>
+    <w:p>
+      <w:pPr>
+        <w:pStyle w:val="NoSpacing"/>
+        <w:numPr>
+          <w:ilvl w:val="0"/>
+          <w:numId w:val="2"/>
+        </w:numPr>
+      </w:pPr>
+      <w:r>
+        <w:t>active (R)</w:t>
+      </w:r>
+    </w:p>
+    <w:p>
+      <w:pPr>
+        <w:pStyle w:val="NoSpacing"/>
+        <w:ind w:left="1440"/>
+      </w:pPr>
+      <w:proofErr w:type="spellStart"/>
+      <w:r>
+        <w:t>OAServer</w:t>
+      </w:r>
+      <w:proofErr w:type="spellEnd"/>
+      <w:r>
+        <w:t xml:space="preserve"> has a listing of Node that need to be queried for data (A bunch of handler threads)</w:t>
+      </w:r>
+    </w:p>
+    <w:p>
+      <w:pPr>
+        <w:pStyle w:val="NoSpacing"/>
+        <w:numPr>
+          <w:ilvl w:val="0"/>
+          <w:numId w:val="2"/>
+        </w:numPr>
+      </w:pPr>
+      <w:r>
+        <w:t>time since last communication</w:t>
+      </w:r>
+      <w:r>
+        <w:t xml:space="preserve"> (R)</w:t>
+      </w:r>
+    </w:p>
+    <w:p>
+      <w:pPr>
+        <w:pStyle w:val="NoSpacing"/>
+        <w:numPr>
+          <w:ilvl w:val="1"/>
+          <w:numId w:val="2"/>
+        </w:numPr>
+      </w:pPr>
+      <w:proofErr w:type="spellStart"/>
+      <w:r>
+        <w:t>OAServer</w:t>
+      </w:r>
+      <w:proofErr w:type="spellEnd"/>
+      <w:r>
+        <w:t xml:space="preserve"> keeps track of the ‘time since last a</w:t>
+      </w:r>
+    </w:p>
+    <w:p>
+      <w:pPr>
+        <w:pStyle w:val="NoSpacing"/>
+      </w:pPr>
+    </w:p>
+    <w:p>
+      <w:pPr>
+        <w:pStyle w:val="NoSpacing"/>
+      </w:pPr>
+      <w:r>
+        <w:t>CREAT</w:t>
+      </w:r>
+      <w:r>
+        <w:t xml:space="preserve">E  TABLE </w:t>
+      </w:r>
+      <w:r>
+        <w:t>"</w:t>
+      </w:r>
+      <w:proofErr w:type="spellStart"/>
+      <w:r>
+        <w:t>OANodeConfig</w:t>
+      </w:r>
+      <w:proofErr w:type="spellEnd"/>
+      <w:r>
+        <w:t>" ("</w:t>
+      </w:r>
+      <w:proofErr w:type="spellStart"/>
+      <w:r>
+        <w:t>mUsername</w:t>
+      </w:r>
+      <w:proofErr w:type="spellEnd"/>
+      <w:r>
+        <w:t>" VARCHAR(32) NOT NULL , "</w:t>
+      </w:r>
+      <w:proofErr w:type="spellStart"/>
+      <w:r>
+        <w:t>mNodeId</w:t>
+      </w:r>
+      <w:proofErr w:type="spellEnd"/>
+      <w:r>
+        <w:t>" VARCHAR(16) PRIMARY KEY  NOT NULL  UNIQUE , "</w:t>
+      </w:r>
+      <w:proofErr w:type="spellStart"/>
+      <w:r>
+        <w:t>mNumChannels</w:t>
+      </w:r>
+      <w:proofErr w:type="spellEnd"/>
+      <w:r>
+        <w:t>" INTEGER NOT NULL  DEFAULT 0, "</w:t>
+      </w:r>
+      <w:proofErr w:type="spellStart"/>
+      <w:r>
+        <w:t>mChannelName</w:t>
+      </w:r>
+      <w:proofErr w:type="spellEnd"/>
+      <w:r>
+        <w:t>" VARCHAR(256), "</w:t>
+      </w:r>
+      <w:proofErr w:type="spellStart"/>
+      <w:r>
+        <w:t>mPollingPeriod</w:t>
+      </w:r>
+      <w:proofErr w:type="spellEnd"/>
+      <w:r>
+        <w:t>" INTEGER NOT NULL  DEFAULT 10</w:t>
+      </w:r>
+      <w:r>
+        <w:t xml:space="preserve">, </w:t>
+      </w:r>
+      <w:r>
+        <w:t>FOREIGN KEY("</w:t>
+      </w:r>
+      <w:proofErr w:type="spellStart"/>
+      <w:r>
+        <w:t>mUsername</w:t>
+      </w:r>
+      <w:proofErr w:type="spellEnd"/>
+      <w:r>
+        <w:t xml:space="preserve">") REFERENCES </w:t>
+      </w:r>
+      <w:proofErr w:type="spellStart"/>
+      <w:r>
+        <w:t>UserInfo</w:t>
+      </w:r>
+      <w:proofErr w:type="spellEnd"/>
+      <w:r>
+        <w:t>("</w:t>
+      </w:r>
+      <w:proofErr w:type="spellStart"/>
+      <w:r>
+        <w:t>mUsername</w:t>
+      </w:r>
+      <w:proofErr w:type="spellEnd"/>
+      <w:r>
+        <w:t>")</w:t>
+      </w:r>
+      <w:r>
+        <w:t>)</w:t>
+      </w:r>
+    </w:p>
+    <w:p>
+      <w:pPr>
+        <w:pStyle w:val="NoSpacing"/>
+      </w:pPr>
+    </w:p>
+    <w:p>
+      <w:pPr>
+        <w:pStyle w:val="NoSpacing"/>
+      </w:pPr>
+    </w:p>
+    <w:p>
+      <w:pPr>
+        <w:pStyle w:val="NoSpacing"/>
+      </w:pPr>
+      <w:proofErr w:type="spellStart"/>
+      <w:r>
+        <w:t>OANodeData</w:t>
+      </w:r>
+      <w:proofErr w:type="spellEnd"/>
+    </w:p>
+    <w:p>
+      <w:pPr>
+        <w:pStyle w:val="NoSpacing"/>
+        <w:numPr>
+          <w:ilvl w:val="0"/>
+          <w:numId w:val="2"/>
+        </w:numPr>
+      </w:pPr>
+      <w:r>
+        <w:t>sample number (PK)</w:t>
+      </w:r>
+      <w:r>
+        <w:t xml:space="preserve"> (R, automatic)</w:t>
+      </w:r>
+    </w:p>
+    <w:p>
+      <w:pPr>
+        <w:pStyle w:val="NoSpacing"/>
+        <w:numPr>
+          <w:ilvl w:val="0"/>
+          <w:numId w:val="2"/>
+        </w:numPr>
+      </w:pPr>
+      <w:proofErr w:type="spellStart"/>
+      <w:r>
+        <w:t>timetag</w:t>
+      </w:r>
+      <w:proofErr w:type="spellEnd"/>
+      <w:r>
+        <w:t xml:space="preserve"> database</w:t>
+      </w:r>
+      <w:r>
+        <w:t xml:space="preserve"> (R</w:t>
+      </w:r>
+      <w:r>
+        <w:t>, automatic)</w:t>
+      </w:r>
+    </w:p>
+    <w:p>
+      <w:pPr>
+        <w:pStyle w:val="NoSpacing"/>
+        <w:numPr>
+          <w:ilvl w:val="0"/>
+          <w:numId w:val="2"/>
+        </w:numPr>
+      </w:pPr>
+      <w:r>
+        <w:t>node ID (FK)</w:t>
+      </w:r>
+      <w:r>
+        <w:t xml:space="preserve">  (R)</w:t>
+      </w:r>
+    </w:p>
+    <w:p>
+      <w:pPr>
+        <w:pStyle w:val="NoSpacing"/>
+        <w:numPr>
+          <w:ilvl w:val="0"/>
+          <w:numId w:val="2"/>
+        </w:numPr>
+      </w:pPr>
+      <w:r>
+        <w:t>username (FK)</w:t>
+      </w:r>
+      <w:r>
+        <w:t xml:space="preserve"> (R)</w:t>
+      </w:r>
+    </w:p>
+    <w:p>
+      <w:pPr>
+        <w:pStyle w:val="NoSpacing"/>
+        <w:numPr>
+          <w:ilvl w:val="0"/>
+          <w:numId w:val="2"/>
+        </w:numPr>
+      </w:pPr>
+      <w:proofErr w:type="spellStart"/>
+      <w:r>
+        <w:t>timetag</w:t>
+      </w:r>
+      <w:proofErr w:type="spellEnd"/>
+      <w:r>
+        <w:t xml:space="preserve"> sample</w:t>
+      </w:r>
+      <w:r>
+        <w:t xml:space="preserve"> (R)</w:t>
+      </w:r>
+    </w:p>
+    <w:p>
+      <w:pPr>
+        <w:pStyle w:val="NoSpacing"/>
+        <w:numPr>
+          <w:ilvl w:val="0"/>
+          <w:numId w:val="2"/>
+        </w:numPr>
+      </w:pPr>
       <w:proofErr w:type="gramStart"/>
       <w:r>
-        <w:t>it’s</w:t>
+        <w:t>sample</w:t>
       </w:r>
       <w:proofErr w:type="gramEnd"/>
       <w:r>
-        <w:t xml:space="preserve"> packet stream can be verified</w:t>
-      </w:r>
-      <w:r>
-        <w:t>.</w:t>
-      </w:r>
-    </w:p>
-    <w:p>
-      <w:pPr>
-        <w:pStyle w:val="NoSpacing"/>
-        <w:numPr>
-          <w:ilvl w:val="0"/>
-          <w:numId w:val="2"/>
-        </w:numPr>
-      </w:pPr>
-      <w:r>
-        <w:t>number of channels</w:t>
+        <w:t xml:space="preserve"> value</w:t>
+      </w:r>
+      <w:r>
+        <w:t>[array of float?]</w:t>
       </w:r>
       <w:r>
         <w:t xml:space="preserve"> (R)</w:t>
@@ -466,28 +1169,261 @@
     <w:p>
       <w:pPr>
         <w:pStyle w:val="NoSpacing"/>
-        <w:numPr>
-          <w:ilvl w:val="0"/>
-          <w:numId w:val="2"/>
-        </w:numPr>
-      </w:pPr>
-      <w:r>
-        <w:t>channel names (separated by ‘;’)</w:t>
-      </w:r>
-      <w:r>
-        <w:t xml:space="preserve"> (NR)</w:t>
-      </w:r>
-    </w:p>
-    <w:p>
-      <w:pPr>
-        <w:pStyle w:val="NoSpacing"/>
-        <w:numPr>
-          <w:ilvl w:val="0"/>
-          <w:numId w:val="2"/>
-        </w:numPr>
-      </w:pPr>
-      <w:r>
-        <w:t>polling period</w:t>
+      </w:pPr>
+    </w:p>
+    <w:p>
+      <w:pPr>
+        <w:pStyle w:val="NoSpacing"/>
+      </w:pPr>
+      <w:r>
+        <w:t>CREATE TABLE "</w:t>
+      </w:r>
+      <w:proofErr w:type="spellStart"/>
+      <w:r>
+        <w:t>OA</w:t>
+      </w:r>
+      <w:r>
+        <w:t>NodeData</w:t>
+      </w:r>
+      <w:proofErr w:type="spellEnd"/>
+      <w:r>
+        <w:t>" ("</w:t>
+      </w:r>
+      <w:proofErr w:type="spellStart"/>
+      <w:r>
+        <w:t>mCnt</w:t>
+      </w:r>
+      <w:proofErr w:type="spellEnd"/>
+      <w:r>
+        <w:t>" INTEGER PRIMARY KEY  AUTOINCREMENT  NOT NULL  UNIQUE , "</w:t>
+      </w:r>
+      <w:proofErr w:type="spellStart"/>
+      <w:r>
+        <w:t>mDatabaseTimetag</w:t>
+      </w:r>
+      <w:proofErr w:type="spellEnd"/>
+      <w:r>
+        <w:t>" DATETIME NOT NULL</w:t>
+      </w:r>
+      <w:r>
+        <w:t xml:space="preserve"> DEFAULT CURRENT_TIMESTAMP</w:t>
+      </w:r>
+      <w:r>
+        <w:t xml:space="preserve"> , "</w:t>
+      </w:r>
+      <w:proofErr w:type="spellStart"/>
+      <w:r>
+        <w:t>mNodeId</w:t>
+      </w:r>
+      <w:proofErr w:type="spellEnd"/>
+      <w:r>
+        <w:t>" VARCHAR(16) NOT NULL , "</w:t>
+      </w:r>
+      <w:proofErr w:type="spellStart"/>
+      <w:r>
+        <w:t>mUsername</w:t>
+      </w:r>
+      <w:proofErr w:type="spellEnd"/>
+      <w:r>
+        <w:t>" VARCHAR(32) NOT NULL , "</w:t>
+      </w:r>
+      <w:proofErr w:type="spellStart"/>
+      <w:r>
+        <w:t>mSample</w:t>
+      </w:r>
+      <w:r>
+        <w:t>Timetag</w:t>
+      </w:r>
+      <w:proofErr w:type="spellEnd"/>
+      <w:r>
+        <w:t>" DATETIME, "</w:t>
+      </w:r>
+      <w:r>
+        <w:t>mVal</w:t>
+      </w:r>
+      <w:r>
+        <w:t>01" FLOAT, "</w:t>
+      </w:r>
+      <w:r>
+        <w:t>mVal</w:t>
+      </w:r>
+      <w:r>
+        <w:t>02" FLOAT, "</w:t>
+      </w:r>
+      <w:r>
+        <w:t>mVal</w:t>
+      </w:r>
+      <w:r>
+        <w:t>03" FLOAT, "</w:t>
+      </w:r>
+      <w:r>
+        <w:t>mVal</w:t>
+      </w:r>
+      <w:r>
+        <w:t>04" FLOAT, "</w:t>
+      </w:r>
+      <w:r>
+        <w:t>mVal</w:t>
+      </w:r>
+      <w:r>
+        <w:t>05" FLOAT, "</w:t>
+      </w:r>
+      <w:r>
+        <w:t>mVal</w:t>
+      </w:r>
+      <w:r>
+        <w:t>06" FLOAT, "</w:t>
+      </w:r>
+      <w:r>
+        <w:t>mVal</w:t>
+      </w:r>
+      <w:r>
+        <w:t>07" FLOAT, "</w:t>
+      </w:r>
+      <w:r>
+        <w:t>mVal</w:t>
+      </w:r>
+      <w:r>
+        <w:t>08" FLOAT</w:t>
+      </w:r>
+      <w:r>
+        <w:t xml:space="preserve">, </w:t>
+      </w:r>
+      <w:r>
+        <w:t>FOREIGN KEY("</w:t>
+      </w:r>
+      <w:proofErr w:type="spellStart"/>
+      <w:r>
+        <w:t>mUsername</w:t>
+      </w:r>
+      <w:proofErr w:type="spellEnd"/>
+      <w:r>
+        <w:t xml:space="preserve">") REFERENCES </w:t>
+      </w:r>
+      <w:proofErr w:type="spellStart"/>
+      <w:r>
+        <w:t>UserInfo</w:t>
+      </w:r>
+      <w:proofErr w:type="spellEnd"/>
+      <w:r>
+        <w:t>("</w:t>
+      </w:r>
+      <w:proofErr w:type="spellStart"/>
+      <w:r>
+        <w:t>mUsername</w:t>
+      </w:r>
+      <w:proofErr w:type="spellEnd"/>
+      <w:r>
+        <w:t>")</w:t>
+      </w:r>
+      <w:r>
+        <w:t xml:space="preserve">, </w:t>
+      </w:r>
+      <w:r>
+        <w:t>FOREIGN KEY("</w:t>
+      </w:r>
+      <w:proofErr w:type="spellStart"/>
+      <w:r>
+        <w:t>mNodeId</w:t>
+      </w:r>
+      <w:proofErr w:type="spellEnd"/>
+      <w:r>
+        <w:t xml:space="preserve">") REFERENCES </w:t>
+      </w:r>
+      <w:proofErr w:type="spellStart"/>
+      <w:r>
+        <w:t>OANodeConfig</w:t>
+      </w:r>
+      <w:proofErr w:type="spellEnd"/>
+      <w:r>
+        <w:t>("</w:t>
+      </w:r>
+      <w:proofErr w:type="spellStart"/>
+      <w:r>
+        <w:t>m</w:t>
+      </w:r>
+      <w:r>
+        <w:t>NodeId</w:t>
+      </w:r>
+      <w:proofErr w:type="spellEnd"/>
+      <w:r>
+        <w:t>")</w:t>
+      </w:r>
+      <w:r>
+        <w:t>)</w:t>
+      </w:r>
+    </w:p>
+    <w:p>
+      <w:pPr>
+        <w:pStyle w:val="NoSpacing"/>
+      </w:pPr>
+    </w:p>
+    <w:p>
+      <w:pPr>
+        <w:pStyle w:val="NoSpacing"/>
+      </w:pPr>
+    </w:p>
+    <w:p>
+      <w:pPr>
+        <w:pStyle w:val="NoSpacing"/>
+      </w:pPr>
+      <w:proofErr w:type="spellStart"/>
+      <w:r>
+        <w:t>OANodeEvent</w:t>
+      </w:r>
+      <w:proofErr w:type="spellEnd"/>
+      <w:r>
+        <w:t xml:space="preserve"> (this is also a way to create </w:t>
+      </w:r>
+      <w:r>
+        <w:t>automate events)</w:t>
+      </w:r>
+    </w:p>
+    <w:p>
+      <w:pPr>
+        <w:pStyle w:val="NoSpacing"/>
+        <w:numPr>
+          <w:ilvl w:val="0"/>
+          <w:numId w:val="2"/>
+        </w:numPr>
+      </w:pPr>
+      <w:r>
+        <w:t>event number (PK)</w:t>
+      </w:r>
+      <w:r>
+        <w:t xml:space="preserve"> (R, automatic)</w:t>
+      </w:r>
+    </w:p>
+    <w:p>
+      <w:pPr>
+        <w:pStyle w:val="NoSpacing"/>
+        <w:numPr>
+          <w:ilvl w:val="0"/>
+          <w:numId w:val="2"/>
+        </w:numPr>
+      </w:pPr>
+      <w:proofErr w:type="spellStart"/>
+      <w:r>
+        <w:t>timetag</w:t>
+      </w:r>
+      <w:proofErr w:type="spellEnd"/>
+      <w:r>
+        <w:t xml:space="preserve"> database</w:t>
+      </w:r>
+      <w:r>
+        <w:t xml:space="preserve"> (R, automatic)</w:t>
+      </w:r>
+    </w:p>
+    <w:p>
+      <w:pPr>
+        <w:pStyle w:val="NoSpacing"/>
+        <w:numPr>
+          <w:ilvl w:val="0"/>
+          <w:numId w:val="2"/>
+        </w:numPr>
+      </w:pPr>
+      <w:r>
+        <w:t>node ID (FK)</w:t>
       </w:r>
       <w:r>
         <w:t xml:space="preserve"> (R)</w:t>
@@ -496,48 +1432,59 @@
     <w:p>
       <w:pPr>
         <w:pStyle w:val="NoSpacing"/>
-        <w:ind w:left="1440"/>
-      </w:pPr>
-      <w:r>
-        <w:t>Default to 10 seconds</w:t>
-      </w:r>
-    </w:p>
-    <w:p>
-      <w:pPr>
-        <w:pStyle w:val="NoSpacing"/>
-        <w:numPr>
-          <w:ilvl w:val="0"/>
-          <w:numId w:val="2"/>
-        </w:numPr>
-      </w:pPr>
-      <w:r>
-        <w:t>event number[array] (FK) (R)</w:t>
-      </w:r>
-    </w:p>
-    <w:p>
-      <w:pPr>
-        <w:pStyle w:val="NoSpacing"/>
-        <w:numPr>
-          <w:ilvl w:val="0"/>
-          <w:numId w:val="2"/>
-        </w:numPr>
-      </w:pPr>
-      <w:r>
-        <w:t>active (R)</w:t>
-      </w:r>
-    </w:p>
-    <w:p>
-      <w:pPr>
-        <w:pStyle w:val="NoSpacing"/>
-        <w:ind w:left="1440"/>
-      </w:pPr>
-      <w:proofErr w:type="spellStart"/>
-      <w:r>
-        <w:t>OAServer</w:t>
-      </w:r>
-      <w:proofErr w:type="spellEnd"/>
-      <w:r>
-        <w:t xml:space="preserve"> has a listing of Node that need to be queried for data (A bunch of handler threads)</w:t>
+        <w:numPr>
+          <w:ilvl w:val="0"/>
+          <w:numId w:val="2"/>
+        </w:numPr>
+      </w:pPr>
+      <w:proofErr w:type="gramStart"/>
+      <w:r>
+        <w:t>event</w:t>
+      </w:r>
+      <w:proofErr w:type="gramEnd"/>
+      <w:r>
+        <w:t xml:space="preserve"> type (ENUM: add plant, add fish, triggers (water, temp, humidity), </w:t>
+      </w:r>
+      <w:r>
+        <w:t xml:space="preserve">execution time overrun, </w:t>
+      </w:r>
+      <w:r>
+        <w:t>ex?) (R)</w:t>
+      </w:r>
+      <w:r>
+        <w:t xml:space="preserve"> (FK)</w:t>
+      </w:r>
+    </w:p>
+    <w:p>
+      <w:pPr>
+        <w:pStyle w:val="NoSpacing"/>
+        <w:numPr>
+          <w:ilvl w:val="0"/>
+          <w:numId w:val="2"/>
+        </w:numPr>
+      </w:pPr>
+      <w:r>
+        <w:t xml:space="preserve">severity (R) – (info, warning, critical, failure, </w:t>
+      </w:r>
+      <w:proofErr w:type="spellStart"/>
+      <w:r>
+        <w:t>etc</w:t>
+      </w:r>
+      <w:proofErr w:type="spellEnd"/>
+      <w:r>
+        <w:t>)</w:t>
+      </w:r>
+    </w:p>
+    <w:p>
+      <w:pPr>
+        <w:pStyle w:val="NoSpacing"/>
+        <w:numPr>
+          <w:ilvl w:val="0"/>
+          <w:numId w:val="2"/>
+        </w:numPr>
+      </w:pPr>
+      <w:r>
+        <w:t>send SMS (R)</w:t>
       </w:r>
     </w:p>
     <w:p>
@@ -550,300 +1497,6 @@
       </w:pPr>
       <w:r>
         <w:lastRenderedPageBreak/>
-        <w:t>time since last communication</w:t>
-      </w:r>
-      <w:r>
-        <w:t xml:space="preserve"> (R)</w:t>
-      </w:r>
-    </w:p>
-    <w:p>
-      <w:pPr>
-        <w:pStyle w:val="NoSpacing"/>
-        <w:numPr>
-          <w:ilvl w:val="1"/>
-          <w:numId w:val="2"/>
-        </w:numPr>
-      </w:pPr>
-      <w:proofErr w:type="spellStart"/>
-      <w:r>
-        <w:t>OAServer</w:t>
-      </w:r>
-      <w:proofErr w:type="spellEnd"/>
-      <w:r>
-        <w:t xml:space="preserve"> keeps track of the ‘time since last a</w:t>
-      </w:r>
-    </w:p>
-    <w:p>
-      <w:pPr>
-        <w:pStyle w:val="NoSpacing"/>
-      </w:pPr>
-    </w:p>
-    <w:p>
-      <w:pPr>
-        <w:pStyle w:val="NoSpacing"/>
-      </w:pPr>
-    </w:p>
-    <w:p>
-      <w:pPr>
-        <w:pStyle w:val="NoSpacing"/>
-      </w:pPr>
-      <w:proofErr w:type="spellStart"/>
-      <w:r>
-        <w:t>OANodeData</w:t>
-      </w:r>
-      <w:proofErr w:type="spellEnd"/>
-    </w:p>
-    <w:p>
-      <w:pPr>
-        <w:pStyle w:val="NoSpacing"/>
-        <w:numPr>
-          <w:ilvl w:val="0"/>
-          <w:numId w:val="2"/>
-        </w:numPr>
-      </w:pPr>
-      <w:r>
-        <w:t>sample number (PK)</w:t>
-      </w:r>
-      <w:r>
-        <w:t xml:space="preserve"> (R, automatic)</w:t>
-      </w:r>
-    </w:p>
-    <w:p>
-      <w:pPr>
-        <w:pStyle w:val="NoSpacing"/>
-        <w:numPr>
-          <w:ilvl w:val="0"/>
-          <w:numId w:val="2"/>
-        </w:numPr>
-      </w:pPr>
-      <w:proofErr w:type="spellStart"/>
-      <w:r>
-        <w:t>timetag</w:t>
-      </w:r>
-      <w:proofErr w:type="spellEnd"/>
-      <w:r>
-        <w:t xml:space="preserve"> database</w:t>
-      </w:r>
-      <w:r>
-        <w:t xml:space="preserve"> (R, automatic)</w:t>
-      </w:r>
-    </w:p>
-    <w:p>
-      <w:pPr>
-        <w:pStyle w:val="NoSpacing"/>
-        <w:numPr>
-          <w:ilvl w:val="0"/>
-          <w:numId w:val="2"/>
-        </w:numPr>
-      </w:pPr>
-      <w:r>
-        <w:t>node ID (FK)</w:t>
-      </w:r>
-      <w:r>
-        <w:t xml:space="preserve">  (R)</w:t>
-      </w:r>
-    </w:p>
-    <w:p>
-      <w:pPr>
-        <w:pStyle w:val="NoSpacing"/>
-        <w:numPr>
-          <w:ilvl w:val="0"/>
-          <w:numId w:val="2"/>
-        </w:numPr>
-      </w:pPr>
-      <w:r>
-        <w:t>username (FK)</w:t>
-      </w:r>
-      <w:r>
-        <w:t xml:space="preserve"> (R)</w:t>
-      </w:r>
-    </w:p>
-    <w:p>
-      <w:pPr>
-        <w:pStyle w:val="NoSpacing"/>
-        <w:numPr>
-          <w:ilvl w:val="0"/>
-          <w:numId w:val="2"/>
-        </w:numPr>
-      </w:pPr>
-      <w:proofErr w:type="spellStart"/>
-      <w:r>
-        <w:t>timetag</w:t>
-      </w:r>
-      <w:proofErr w:type="spellEnd"/>
-      <w:r>
-        <w:t xml:space="preserve"> sample</w:t>
-      </w:r>
-      <w:r>
-        <w:t xml:space="preserve"> (R)</w:t>
-      </w:r>
-    </w:p>
-    <w:p>
-      <w:pPr>
-        <w:pStyle w:val="NoSpacing"/>
-        <w:numPr>
-          <w:ilvl w:val="0"/>
-          <w:numId w:val="2"/>
-        </w:numPr>
-      </w:pPr>
-      <w:proofErr w:type="gramStart"/>
-      <w:r>
-        <w:t>sample</w:t>
-      </w:r>
-      <w:proofErr w:type="gramEnd"/>
-      <w:r>
-        <w:t xml:space="preserve"> value</w:t>
-      </w:r>
-      <w:r>
-        <w:t>[array of float?]</w:t>
-      </w:r>
-      <w:r>
-        <w:t xml:space="preserve"> (R)</w:t>
-      </w:r>
-    </w:p>
-    <w:p>
-      <w:pPr>
-        <w:pStyle w:val="NoSpacing"/>
-      </w:pPr>
-    </w:p>
-    <w:p>
-      <w:pPr>
-        <w:pStyle w:val="NoSpacing"/>
-      </w:pPr>
-    </w:p>
-    <w:p>
-      <w:pPr>
-        <w:pStyle w:val="NoSpacing"/>
-      </w:pPr>
-      <w:proofErr w:type="spellStart"/>
-      <w:r>
-        <w:t>OANodeEvent</w:t>
-      </w:r>
-      <w:proofErr w:type="spellEnd"/>
-      <w:r>
-        <w:t xml:space="preserve"> (this is also a way to create </w:t>
-      </w:r>
-      <w:r>
-        <w:t>automate events)</w:t>
-      </w:r>
-    </w:p>
-    <w:p>
-      <w:pPr>
-        <w:pStyle w:val="NoSpacing"/>
-        <w:numPr>
-          <w:ilvl w:val="0"/>
-          <w:numId w:val="2"/>
-        </w:numPr>
-      </w:pPr>
-      <w:r>
-        <w:t>event number (PK)</w:t>
-      </w:r>
-      <w:r>
-        <w:t xml:space="preserve"> (R, automatic)</w:t>
-      </w:r>
-    </w:p>
-    <w:p>
-      <w:pPr>
-        <w:pStyle w:val="NoSpacing"/>
-        <w:numPr>
-          <w:ilvl w:val="0"/>
-          <w:numId w:val="2"/>
-        </w:numPr>
-      </w:pPr>
-      <w:proofErr w:type="spellStart"/>
-      <w:r>
-        <w:t>timetag</w:t>
-      </w:r>
-      <w:proofErr w:type="spellEnd"/>
-      <w:r>
-        <w:t xml:space="preserve"> database</w:t>
-      </w:r>
-      <w:r>
-        <w:t xml:space="preserve"> (R, automatic)</w:t>
-      </w:r>
-    </w:p>
-    <w:p>
-      <w:pPr>
-        <w:pStyle w:val="NoSpacing"/>
-        <w:numPr>
-          <w:ilvl w:val="0"/>
-          <w:numId w:val="2"/>
-        </w:numPr>
-      </w:pPr>
-      <w:r>
-        <w:t>node ID (FK)</w:t>
-      </w:r>
-      <w:r>
-        <w:t xml:space="preserve"> (R)</w:t>
-      </w:r>
-    </w:p>
-    <w:p>
-      <w:pPr>
-        <w:pStyle w:val="NoSpacing"/>
-        <w:numPr>
-          <w:ilvl w:val="0"/>
-          <w:numId w:val="2"/>
-        </w:numPr>
-      </w:pPr>
-      <w:proofErr w:type="gramStart"/>
-      <w:r>
-        <w:t>event</w:t>
-      </w:r>
-      <w:proofErr w:type="gramEnd"/>
-      <w:r>
-        <w:t xml:space="preserve"> type (ENUM: add plant, add fish, triggers (water, temp, humidity), </w:t>
-      </w:r>
-      <w:r>
-        <w:t xml:space="preserve">execution time overrun, </w:t>
-      </w:r>
-      <w:r>
-        <w:t>ex?) (R)</w:t>
-      </w:r>
-      <w:r>
-        <w:t xml:space="preserve"> (FK)</w:t>
-      </w:r>
-    </w:p>
-    <w:p>
-      <w:pPr>
-        <w:pStyle w:val="NoSpacing"/>
-        <w:numPr>
-          <w:ilvl w:val="0"/>
-          <w:numId w:val="2"/>
-        </w:numPr>
-      </w:pPr>
-      <w:r>
-        <w:t xml:space="preserve">severity (R) – (info, warning, critical, failure, </w:t>
-      </w:r>
-      <w:proofErr w:type="spellStart"/>
-      <w:r>
-        <w:t>etc</w:t>
-      </w:r>
-      <w:proofErr w:type="spellEnd"/>
-      <w:r>
-        <w:t>)</w:t>
-      </w:r>
-    </w:p>
-    <w:p>
-      <w:pPr>
-        <w:pStyle w:val="NoSpacing"/>
-        <w:numPr>
-          <w:ilvl w:val="0"/>
-          <w:numId w:val="2"/>
-        </w:numPr>
-      </w:pPr>
-      <w:r>
-        <w:t>send SMS (R)</w:t>
-      </w:r>
-    </w:p>
-    <w:p>
-      <w:pPr>
-        <w:pStyle w:val="NoSpacing"/>
-        <w:numPr>
-          <w:ilvl w:val="0"/>
-          <w:numId w:val="2"/>
-        </w:numPr>
-      </w:pPr>
-      <w:r>
         <w:t>send Twitter (R)</w:t>
       </w:r>
     </w:p>
@@ -905,22 +1558,25 @@
         </w:numPr>
       </w:pPr>
       <w:r>
-        <w:t>Event number (PK) (R, automatic)</w:t>
-      </w:r>
-    </w:p>
-    <w:p>
-      <w:pPr>
-        <w:pStyle w:val="NoSpacing"/>
-        <w:numPr>
-          <w:ilvl w:val="0"/>
-          <w:numId w:val="2"/>
-        </w:numPr>
-      </w:pPr>
-      <w:r>
-        <w:t>Name (R)</w:t>
+        <w:t>Event numb</w:t>
       </w:r>
       <w:bookmarkStart w:id="0" w:name="_GoBack"/>
       <w:bookmarkEnd w:id="0"/>
+      <w:r>
+        <w:t>er (PK) (R, automatic)</w:t>
+      </w:r>
+    </w:p>
+    <w:p>
+      <w:pPr>
+        <w:pStyle w:val="NoSpacing"/>
+        <w:numPr>
+          <w:ilvl w:val="0"/>
+          <w:numId w:val="2"/>
+        </w:numPr>
+      </w:pPr>
+      <w:r>
+        <w:t>Name (R)</w:t>
+      </w:r>
     </w:p>
     <w:p>
       <w:pPr>
@@ -1014,6 +1670,131 @@
       </w:pPr>
       <w:r>
         <w:t>description (NR)</w:t>
+      </w:r>
+    </w:p>
+    <w:p>
+      <w:pPr>
+        <w:pStyle w:val="NoSpacing"/>
+      </w:pPr>
+    </w:p>
+    <w:p>
+      <w:pPr>
+        <w:pStyle w:val="NoSpacing"/>
+      </w:pPr>
+      <w:r>
+        <w:t>CREATE TABLE "Accounting" ("</w:t>
+      </w:r>
+      <w:proofErr w:type="spellStart"/>
+      <w:r>
+        <w:t>mCnt</w:t>
+      </w:r>
+      <w:proofErr w:type="spellEnd"/>
+      <w:r>
+        <w:t>" INTEGER PRIMARY KEY  AUTOINCREMENT  NOT NULL  UNIQUE , "</w:t>
+      </w:r>
+      <w:proofErr w:type="spellStart"/>
+      <w:r>
+        <w:t>mUsername</w:t>
+      </w:r>
+      <w:proofErr w:type="spellEnd"/>
+      <w:r>
+        <w:t>" VARCHAR(32) NOT NULL , "</w:t>
+      </w:r>
+      <w:proofErr w:type="spellStart"/>
+      <w:r>
+        <w:t>mNodeId</w:t>
+      </w:r>
+      <w:proofErr w:type="spellEnd"/>
+      <w:r>
+        <w:t>" VARCHAR(16), "</w:t>
+      </w:r>
+      <w:proofErr w:type="spellStart"/>
+      <w:r>
+        <w:t>mAmount</w:t>
+      </w:r>
+      <w:proofErr w:type="spellEnd"/>
+      <w:r>
+        <w:t>" FLOAT NOT NULL</w:t>
+      </w:r>
+      <w:r>
+        <w:t xml:space="preserve"> DEFAULT 0.0</w:t>
+      </w:r>
+      <w:r>
+        <w:t>, "</w:t>
+      </w:r>
+      <w:proofErr w:type="spellStart"/>
+      <w:r>
+        <w:t>mDescription</w:t>
+      </w:r>
+      <w:proofErr w:type="spellEnd"/>
+      <w:r>
+        <w:t>" VARCHAR(256)</w:t>
+      </w:r>
+      <w:r>
+        <w:t xml:space="preserve">, </w:t>
+      </w:r>
+      <w:r>
+        <w:t>FOREIGN KEY("</w:t>
+      </w:r>
+      <w:proofErr w:type="spellStart"/>
+      <w:r>
+        <w:t>mUsername</w:t>
+      </w:r>
+      <w:proofErr w:type="spellEnd"/>
+      <w:r>
+        <w:t xml:space="preserve">") REFERENCES </w:t>
+      </w:r>
+      <w:proofErr w:type="spellStart"/>
+      <w:r>
+        <w:t>UserInfo</w:t>
+      </w:r>
+      <w:proofErr w:type="spellEnd"/>
+      <w:r>
+        <w:t>("</w:t>
+      </w:r>
+      <w:proofErr w:type="spellStart"/>
+      <w:r>
+        <w:t>mUsername</w:t>
+      </w:r>
+      <w:proofErr w:type="spellEnd"/>
+      <w:r>
+        <w:t>")</w:t>
+      </w:r>
+      <w:r>
+        <w:t xml:space="preserve">, </w:t>
+      </w:r>
+      <w:r>
+        <w:t>FOREIGN KEY("</w:t>
+      </w:r>
+      <w:proofErr w:type="spellStart"/>
+      <w:r>
+        <w:t>mNodeId</w:t>
+      </w:r>
+      <w:proofErr w:type="spellEnd"/>
+      <w:r>
+        <w:t xml:space="preserve">") REFERENCES </w:t>
+      </w:r>
+      <w:proofErr w:type="spellStart"/>
+      <w:r>
+        <w:t>OANodeConfig</w:t>
+      </w:r>
+      <w:proofErr w:type="spellEnd"/>
+      <w:r>
+        <w:t>("</w:t>
+      </w:r>
+      <w:proofErr w:type="spellStart"/>
+      <w:r>
+        <w:t>m</w:t>
+      </w:r>
+      <w:r>
+        <w:t>NodeId</w:t>
+      </w:r>
+      <w:proofErr w:type="spellEnd"/>
+      <w:r>
+        <w:t>")</w:t>
+      </w:r>
+      <w:r>
+        <w:t>)</w:t>
       </w:r>
     </w:p>
     <w:sectPr>
@@ -1813,6 +2594,69 @@
       <w:spacing w:after="0" w:line="240" w:lineRule="auto"/>
     </w:pPr>
   </w:style>
+  <w:style w:type="paragraph" w:styleId="HTMLPreformatted">
+    <w:name w:val="HTML Preformatted"/>
+    <w:basedOn w:val="Normal"/>
+    <w:link w:val="HTMLPreformattedChar"/>
+    <w:uiPriority w:val="99"/>
+    <w:semiHidden/>
+    <w:unhideWhenUsed/>
+    <w:rsid w:val="00456113"/>
+    <w:pPr>
+      <w:tabs>
+        <w:tab w:val="left" w:pos="916"/>
+        <w:tab w:val="left" w:pos="1832"/>
+        <w:tab w:val="left" w:pos="2748"/>
+        <w:tab w:val="left" w:pos="3664"/>
+        <w:tab w:val="left" w:pos="4580"/>
+        <w:tab w:val="left" w:pos="5496"/>
+        <w:tab w:val="left" w:pos="6412"/>
+        <w:tab w:val="left" w:pos="7328"/>
+        <w:tab w:val="left" w:pos="8244"/>
+        <w:tab w:val="left" w:pos="9160"/>
+        <w:tab w:val="left" w:pos="10076"/>
+        <w:tab w:val="left" w:pos="10992"/>
+        <w:tab w:val="left" w:pos="11908"/>
+        <w:tab w:val="left" w:pos="12824"/>
+        <w:tab w:val="left" w:pos="13740"/>
+        <w:tab w:val="left" w:pos="14656"/>
+      </w:tabs>
+      <w:spacing w:after="0" w:line="240" w:lineRule="auto"/>
+    </w:pPr>
+    <w:rPr>
+      <w:rFonts w:ascii="Courier New" w:eastAsia="Times New Roman" w:hAnsi="Courier New" w:cs="Courier New"/>
+      <w:sz w:val="20"/>
+      <w:szCs w:val="20"/>
+    </w:rPr>
+  </w:style>
+  <w:style w:type="character" w:customStyle="1" w:styleId="HTMLPreformattedChar">
+    <w:name w:val="HTML Preformatted Char"/>
+    <w:basedOn w:val="DefaultParagraphFont"/>
+    <w:link w:val="HTMLPreformatted"/>
+    <w:uiPriority w:val="99"/>
+    <w:semiHidden/>
+    <w:rsid w:val="00456113"/>
+    <w:rPr>
+      <w:rFonts w:ascii="Courier New" w:eastAsia="Times New Roman" w:hAnsi="Courier New" w:cs="Courier New"/>
+      <w:sz w:val="20"/>
+      <w:szCs w:val="20"/>
+    </w:rPr>
+  </w:style>
+  <w:style w:type="character" w:customStyle="1" w:styleId="pln">
+    <w:name w:val="pln"/>
+    <w:basedOn w:val="DefaultParagraphFont"/>
+    <w:rsid w:val="00456113"/>
+  </w:style>
+  <w:style w:type="character" w:customStyle="1" w:styleId="kwd">
+    <w:name w:val="kwd"/>
+    <w:basedOn w:val="DefaultParagraphFont"/>
+    <w:rsid w:val="00456113"/>
+  </w:style>
+  <w:style w:type="character" w:customStyle="1" w:styleId="pun">
+    <w:name w:val="pun"/>
+    <w:basedOn w:val="DefaultParagraphFont"/>
+    <w:rsid w:val="00456113"/>
+  </w:style>
 </w:styles>
 </file>
 
@@ -2022,6 +2866,69 @@
     <w:pPr>
       <w:spacing w:after="0" w:line="240" w:lineRule="auto"/>
     </w:pPr>
+  </w:style>
+  <w:style w:type="paragraph" w:styleId="HTMLPreformatted">
+    <w:name w:val="HTML Preformatted"/>
+    <w:basedOn w:val="Normal"/>
+    <w:link w:val="HTMLPreformattedChar"/>
+    <w:uiPriority w:val="99"/>
+    <w:semiHidden/>
+    <w:unhideWhenUsed/>
+    <w:rsid w:val="00456113"/>
+    <w:pPr>
+      <w:tabs>
+        <w:tab w:val="left" w:pos="916"/>
+        <w:tab w:val="left" w:pos="1832"/>
+        <w:tab w:val="left" w:pos="2748"/>
+        <w:tab w:val="left" w:pos="3664"/>
+        <w:tab w:val="left" w:pos="4580"/>
+        <w:tab w:val="left" w:pos="5496"/>
+        <w:tab w:val="left" w:pos="6412"/>
+        <w:tab w:val="left" w:pos="7328"/>
+        <w:tab w:val="left" w:pos="8244"/>
+        <w:tab w:val="left" w:pos="9160"/>
+        <w:tab w:val="left" w:pos="10076"/>
+        <w:tab w:val="left" w:pos="10992"/>
+        <w:tab w:val="left" w:pos="11908"/>
+        <w:tab w:val="left" w:pos="12824"/>
+        <w:tab w:val="left" w:pos="13740"/>
+        <w:tab w:val="left" w:pos="14656"/>
+      </w:tabs>
+      <w:spacing w:after="0" w:line="240" w:lineRule="auto"/>
+    </w:pPr>
+    <w:rPr>
+      <w:rFonts w:ascii="Courier New" w:eastAsia="Times New Roman" w:hAnsi="Courier New" w:cs="Courier New"/>
+      <w:sz w:val="20"/>
+      <w:szCs w:val="20"/>
+    </w:rPr>
+  </w:style>
+  <w:style w:type="character" w:customStyle="1" w:styleId="HTMLPreformattedChar">
+    <w:name w:val="HTML Preformatted Char"/>
+    <w:basedOn w:val="DefaultParagraphFont"/>
+    <w:link w:val="HTMLPreformatted"/>
+    <w:uiPriority w:val="99"/>
+    <w:semiHidden/>
+    <w:rsid w:val="00456113"/>
+    <w:rPr>
+      <w:rFonts w:ascii="Courier New" w:eastAsia="Times New Roman" w:hAnsi="Courier New" w:cs="Courier New"/>
+      <w:sz w:val="20"/>
+      <w:szCs w:val="20"/>
+    </w:rPr>
+  </w:style>
+  <w:style w:type="character" w:customStyle="1" w:styleId="pln">
+    <w:name w:val="pln"/>
+    <w:basedOn w:val="DefaultParagraphFont"/>
+    <w:rsid w:val="00456113"/>
+  </w:style>
+  <w:style w:type="character" w:customStyle="1" w:styleId="kwd">
+    <w:name w:val="kwd"/>
+    <w:basedOn w:val="DefaultParagraphFont"/>
+    <w:rsid w:val="00456113"/>
+  </w:style>
+  <w:style w:type="character" w:customStyle="1" w:styleId="pun">
+    <w:name w:val="pun"/>
+    <w:basedOn w:val="DefaultParagraphFont"/>
+    <w:rsid w:val="00456113"/>
   </w:style>
 </w:styles>
 </file>

</xml_diff>